<commit_message>
docs: completado testing report
</commit_message>
<xml_diff>
--- a/reports/Group/Testing report - Group.docx
+++ b/reports/Group/Testing report - Group.docx
@@ -739,7 +739,25 @@
           <w:sz w:val="24"/>
           <w:szCs w:val="24"/>
         </w:rPr>
-        <w:t>Introducción……………………………………………………………………………..</w:t>
+        <w:t>Introducción………………………………………………………………………</w:t>
+      </w:r>
+      <w:proofErr w:type="gramStart"/>
+      <w:r>
+        <w:rPr>
+          <w:rFonts w:ascii="Times New Roman" w:hAnsi="Times New Roman" w:cs="Times New Roman"/>
+          <w:sz w:val="24"/>
+          <w:szCs w:val="24"/>
+        </w:rPr>
+        <w:t>…….</w:t>
+      </w:r>
+      <w:proofErr w:type="gramEnd"/>
+      <w:r>
+        <w:rPr>
+          <w:rFonts w:ascii="Times New Roman" w:hAnsi="Times New Roman" w:cs="Times New Roman"/>
+          <w:sz w:val="24"/>
+          <w:szCs w:val="24"/>
+        </w:rPr>
+        <w:t>.</w:t>
       </w:r>
       <w:r>
         <w:rPr>
@@ -764,7 +782,25 @@
           <w:sz w:val="24"/>
           <w:szCs w:val="24"/>
         </w:rPr>
-        <w:t>Contenido………………………………………………………………………………..</w:t>
+        <w:t>Contenido…………………………………………………………………………</w:t>
+      </w:r>
+      <w:proofErr w:type="gramStart"/>
+      <w:r>
+        <w:rPr>
+          <w:rFonts w:ascii="Times New Roman" w:hAnsi="Times New Roman" w:cs="Times New Roman"/>
+          <w:sz w:val="24"/>
+          <w:szCs w:val="24"/>
+        </w:rPr>
+        <w:t>…….</w:t>
+      </w:r>
+      <w:proofErr w:type="gramEnd"/>
+      <w:r>
+        <w:rPr>
+          <w:rFonts w:ascii="Times New Roman" w:hAnsi="Times New Roman" w:cs="Times New Roman"/>
+          <w:sz w:val="24"/>
+          <w:szCs w:val="24"/>
+        </w:rPr>
+        <w:t>.</w:t>
       </w:r>
       <w:r>
         <w:rPr>
@@ -816,15 +852,33 @@
           <w:szCs w:val="24"/>
         </w:rPr>
         <w:tab/>
-        <w:t>Análisis de rendimiento………………………………………………………...</w:t>
-      </w:r>
-      <w:r>
-        <w:rPr>
-          <w:rFonts w:ascii="Times New Roman" w:hAnsi="Times New Roman" w:cs="Times New Roman"/>
-          <w:sz w:val="24"/>
-          <w:szCs w:val="24"/>
-        </w:rPr>
-        <w:t>..4</w:t>
+        <w:t>Análisis de rendimiento……………………………………………………</w:t>
+      </w:r>
+      <w:proofErr w:type="gramStart"/>
+      <w:r>
+        <w:rPr>
+          <w:rFonts w:ascii="Times New Roman" w:hAnsi="Times New Roman" w:cs="Times New Roman"/>
+          <w:sz w:val="24"/>
+          <w:szCs w:val="24"/>
+        </w:rPr>
+        <w:t>…...</w:t>
+      </w:r>
+      <w:r>
+        <w:rPr>
+          <w:rFonts w:ascii="Times New Roman" w:hAnsi="Times New Roman" w:cs="Times New Roman"/>
+          <w:sz w:val="24"/>
+          <w:szCs w:val="24"/>
+        </w:rPr>
+        <w:t>.</w:t>
+      </w:r>
+      <w:proofErr w:type="gramEnd"/>
+      <w:r>
+        <w:rPr>
+          <w:rFonts w:ascii="Times New Roman" w:hAnsi="Times New Roman" w:cs="Times New Roman"/>
+          <w:sz w:val="24"/>
+          <w:szCs w:val="24"/>
+        </w:rPr>
+        <w:t>.4</w:t>
       </w:r>
     </w:p>
     <w:p>
@@ -1347,6 +1401,7 @@
         </w:rPr>
       </w:pPr>
       <w:proofErr w:type="spellStart"/>
+      <w:proofErr w:type="gramStart"/>
       <w:r>
         <w:rPr>
           <w:rFonts w:ascii="Times New Roman" w:hAnsi="Times New Roman" w:cs="Times New Roman"/>
@@ -1354,6 +1409,7 @@
         <w:t>create.safe</w:t>
       </w:r>
       <w:proofErr w:type="spellEnd"/>
+      <w:proofErr w:type="gramEnd"/>
       <w:r>
         <w:rPr>
           <w:rFonts w:ascii="Times New Roman" w:hAnsi="Times New Roman" w:cs="Times New Roman"/>
@@ -1387,6 +1443,7 @@
         </w:rPr>
       </w:pPr>
       <w:proofErr w:type="spellStart"/>
+      <w:proofErr w:type="gramStart"/>
       <w:r>
         <w:rPr>
           <w:rFonts w:ascii="Times New Roman" w:hAnsi="Times New Roman" w:cs="Times New Roman"/>
@@ -1394,6 +1451,7 @@
         <w:t>list.safe</w:t>
       </w:r>
       <w:proofErr w:type="spellEnd"/>
+      <w:proofErr w:type="gramEnd"/>
       <w:r>
         <w:rPr>
           <w:rFonts w:ascii="Times New Roman" w:hAnsi="Times New Roman" w:cs="Times New Roman"/>
@@ -1413,6 +1471,7 @@
         </w:rPr>
       </w:pPr>
       <w:proofErr w:type="spellStart"/>
+      <w:proofErr w:type="gramStart"/>
       <w:r>
         <w:rPr>
           <w:rFonts w:ascii="Times New Roman" w:hAnsi="Times New Roman" w:cs="Times New Roman"/>
@@ -1420,6 +1479,7 @@
         <w:t>show.safe</w:t>
       </w:r>
       <w:proofErr w:type="spellEnd"/>
+      <w:proofErr w:type="gramEnd"/>
       <w:r>
         <w:rPr>
           <w:rFonts w:ascii="Times New Roman" w:hAnsi="Times New Roman" w:cs="Times New Roman"/>
@@ -1453,6 +1513,7 @@
         </w:rPr>
       </w:pPr>
       <w:proofErr w:type="spellStart"/>
+      <w:proofErr w:type="gramStart"/>
       <w:r>
         <w:rPr>
           <w:rFonts w:ascii="Times New Roman" w:hAnsi="Times New Roman" w:cs="Times New Roman"/>
@@ -1460,6 +1521,7 @@
         <w:t>update.safe</w:t>
       </w:r>
       <w:proofErr w:type="spellEnd"/>
+      <w:proofErr w:type="gramEnd"/>
       <w:r>
         <w:rPr>
           <w:rFonts w:ascii="Times New Roman" w:hAnsi="Times New Roman" w:cs="Times New Roman"/>
@@ -1493,6 +1555,7 @@
         </w:rPr>
       </w:pPr>
       <w:proofErr w:type="spellStart"/>
+      <w:proofErr w:type="gramStart"/>
       <w:r>
         <w:rPr>
           <w:rFonts w:ascii="Times New Roman" w:hAnsi="Times New Roman" w:cs="Times New Roman"/>
@@ -1500,6 +1563,7 @@
         <w:t>create.hack</w:t>
       </w:r>
       <w:proofErr w:type="spellEnd"/>
+      <w:proofErr w:type="gramEnd"/>
       <w:r>
         <w:rPr>
           <w:rFonts w:ascii="Times New Roman" w:hAnsi="Times New Roman" w:cs="Times New Roman"/>
@@ -1519,6 +1583,7 @@
         </w:rPr>
       </w:pPr>
       <w:proofErr w:type="spellStart"/>
+      <w:proofErr w:type="gramStart"/>
       <w:r>
         <w:rPr>
           <w:rFonts w:ascii="Times New Roman" w:hAnsi="Times New Roman" w:cs="Times New Roman"/>
@@ -1526,6 +1591,7 @@
         <w:t>update.hack</w:t>
       </w:r>
       <w:proofErr w:type="spellEnd"/>
+      <w:proofErr w:type="gramEnd"/>
       <w:r>
         <w:rPr>
           <w:rFonts w:ascii="Times New Roman" w:hAnsi="Times New Roman" w:cs="Times New Roman"/>
@@ -1533,6 +1599,7 @@
         <w:t xml:space="preserve">: Mismo caso de prueba que </w:t>
       </w:r>
       <w:proofErr w:type="spellStart"/>
+      <w:proofErr w:type="gramStart"/>
       <w:r>
         <w:rPr>
           <w:rFonts w:ascii="Times New Roman" w:hAnsi="Times New Roman" w:cs="Times New Roman"/>
@@ -1540,6 +1607,7 @@
         <w:t>create.hack</w:t>
       </w:r>
       <w:proofErr w:type="spellEnd"/>
+      <w:proofErr w:type="gramEnd"/>
     </w:p>
     <w:p>
       <w:pPr>
@@ -1553,6 +1621,7 @@
         </w:rPr>
       </w:pPr>
       <w:proofErr w:type="spellStart"/>
+      <w:proofErr w:type="gramStart"/>
       <w:r>
         <w:rPr>
           <w:rFonts w:ascii="Times New Roman" w:hAnsi="Times New Roman" w:cs="Times New Roman"/>
@@ -1560,6 +1629,7 @@
         <w:t>show.hack</w:t>
       </w:r>
       <w:proofErr w:type="spellEnd"/>
+      <w:proofErr w:type="gramEnd"/>
       <w:r>
         <w:rPr>
           <w:rFonts w:ascii="Times New Roman" w:hAnsi="Times New Roman" w:cs="Times New Roman"/>
@@ -1593,6 +1663,7 @@
         </w:rPr>
       </w:pPr>
       <w:proofErr w:type="spellStart"/>
+      <w:proofErr w:type="gramStart"/>
       <w:r>
         <w:rPr>
           <w:rFonts w:ascii="Times New Roman" w:hAnsi="Times New Roman" w:cs="Times New Roman"/>
@@ -1600,6 +1671,7 @@
         <w:t>list.hack</w:t>
       </w:r>
       <w:proofErr w:type="spellEnd"/>
+      <w:proofErr w:type="gramEnd"/>
       <w:r>
         <w:rPr>
           <w:rFonts w:ascii="Times New Roman" w:hAnsi="Times New Roman" w:cs="Times New Roman"/>
@@ -1631,12 +1703,14 @@
         <w:rPr>
           <w:rFonts w:ascii="Times New Roman" w:hAnsi="Times New Roman" w:cs="Times New Roman"/>
           <w:noProof/>
+          <w:sz w:val="44"/>
+          <w:szCs w:val="44"/>
         </w:rPr>
         <w:drawing>
-          <wp:inline distT="0" distB="0" distL="0" distR="0" wp14:anchorId="2407E542" wp14:editId="5CC3C99E">
-            <wp:extent cx="5400040" cy="1449705"/>
-            <wp:effectExtent l="0" t="0" r="0" b="0"/>
-            <wp:docPr id="1667070684" name="Imagen 1" descr="Texto&#10;&#10;El contenido generado por IA puede ser incorrecto."/>
+          <wp:inline distT="0" distB="0" distL="0" distR="0" wp14:anchorId="3E57BDAC" wp14:editId="266E3343">
+            <wp:extent cx="5400040" cy="951230"/>
+            <wp:effectExtent l="0" t="0" r="0" b="1270"/>
+            <wp:docPr id="1015411192" name="Picture 1"/>
             <wp:cNvGraphicFramePr>
               <a:graphicFrameLocks xmlns:a="http://schemas.openxmlformats.org/drawingml/2006/main" noChangeAspect="1"/>
             </wp:cNvGraphicFramePr>
@@ -1644,11 +1718,17 @@
               <a:graphicData uri="http://schemas.openxmlformats.org/drawingml/2006/picture">
                 <pic:pic xmlns:pic="http://schemas.openxmlformats.org/drawingml/2006/picture">
                   <pic:nvPicPr>
-                    <pic:cNvPr id="1667070684" name="Imagen 1" descr="Texto&#10;&#10;El contenido generado por IA puede ser incorrecto."/>
+                    <pic:cNvPr id="1015411192" name="Picture 1015411192"/>
                     <pic:cNvPicPr/>
                   </pic:nvPicPr>
                   <pic:blipFill>
-                    <a:blip r:embed="rId8"/>
+                    <a:blip r:embed="rId8">
+                      <a:extLst>
+                        <a:ext uri="{28A0092B-C50C-407E-A947-70E740481C1C}">
+                          <a14:useLocalDpi xmlns:a14="http://schemas.microsoft.com/office/drawing/2010/main" val="0"/>
+                        </a:ext>
+                      </a:extLst>
+                    </a:blip>
                     <a:stretch>
                       <a:fillRect/>
                     </a:stretch>
@@ -1656,7 +1736,7 @@
                   <pic:spPr>
                     <a:xfrm>
                       <a:off x="0" y="0"/>
-                      <a:ext cx="5400040" cy="1449705"/>
+                      <a:ext cx="5400040" cy="951230"/>
                     </a:xfrm>
                     <a:prstGeom prst="rect">
                       <a:avLst/>
@@ -1701,13 +1781,34 @@
         <w:rPr>
           <w:rFonts w:ascii="Times New Roman" w:hAnsi="Times New Roman" w:cs="Times New Roman"/>
         </w:rPr>
-        <w:t xml:space="preserve">A continuación se realizará un análisis de rendimiento del sistema mediante la ejecución de las pruebas funcionales mencionadas anteriormente. Las pruebas se realizaron </w:t>
-      </w:r>
-      <w:r>
-        <w:rPr>
-          <w:rFonts w:ascii="Times New Roman" w:hAnsi="Times New Roman" w:cs="Times New Roman"/>
-        </w:rPr>
-        <w:t xml:space="preserve">teniendo en cuenta la aplicación de los índices </w:t>
+        <w:t xml:space="preserve">A </w:t>
+      </w:r>
+      <w:proofErr w:type="gramStart"/>
+      <w:r>
+        <w:rPr>
+          <w:rFonts w:ascii="Times New Roman" w:hAnsi="Times New Roman" w:cs="Times New Roman"/>
+        </w:rPr>
+        <w:t>continuación</w:t>
+      </w:r>
+      <w:proofErr w:type="gramEnd"/>
+      <w:r>
+        <w:rPr>
+          <w:rFonts w:ascii="Times New Roman" w:hAnsi="Times New Roman" w:cs="Times New Roman"/>
+        </w:rPr>
+        <w:t xml:space="preserve"> se realizará un análisis de rendimiento del sistema mediante la ejecución de las pruebas funcionales mencionadas anteriormente. Las pruebas se realizaron </w:t>
+      </w:r>
+      <w:r>
+        <w:rPr>
+          <w:rFonts w:ascii="Times New Roman" w:hAnsi="Times New Roman" w:cs="Times New Roman"/>
+        </w:rPr>
+        <w:t xml:space="preserve">teniendo en cuenta la aplicación de los </w:t>
+      </w:r>
+      <w:proofErr w:type="gramStart"/>
+      <w:r>
+        <w:rPr>
+          <w:rFonts w:ascii="Times New Roman" w:hAnsi="Times New Roman" w:cs="Times New Roman"/>
+        </w:rPr>
+        <w:t xml:space="preserve">índices </w:t>
       </w:r>
       <w:r>
         <w:rPr>
@@ -1715,6 +1816,7 @@
         </w:rPr>
         <w:t>:</w:t>
       </w:r>
+      <w:proofErr w:type="gramEnd"/>
     </w:p>
     <w:p>
       <w:pPr>

</xml_diff>